<commit_message>
final project - Start
</commit_message>
<xml_diff>
--- a/Project1-4.docx
+++ b/Project1-4.docx
@@ -118,7 +118,7 @@
           <w:szCs w:val="32"/>
           <w:lang w:bidi="ar-SA"/>
         </w:rPr>
-        <w:t>Adam Sarsour – adam.m.s – 208005884</w:t>
+        <w:t>Ibraheem Asad – ibasad – 209548205</w:t>
       </w:r>
     </w:p>
     <w:p>
@@ -138,7 +138,7 @@
           <w:szCs w:val="32"/>
           <w:lang w:bidi="ar-SA"/>
         </w:rPr>
-        <w:t>Ibraheem Asad – ibasad – 209548205</w:t>
+        <w:t>Adam Sarsour – adam.m.s – 208005884</w:t>
       </w:r>
     </w:p>
     <w:p>
@@ -158,113 +158,1730 @@
           <w:szCs w:val="32"/>
           <w:lang w:bidi="ar-SA"/>
         </w:rPr>
-        <w:t>Mohammad Abu Shakra – abushakra – 208527077</w:t>
-      </w:r>
-    </w:p>
-    <w:p>
-      <w:pPr>
-        <w:jc w:val="center"/>
+        <w:t>Moham</w:t>
+      </w:r>
+      <w:r>
         <w:rPr>
           <w:rFonts w:asciiTheme="majorBidi" w:hAnsiTheme="majorBidi" w:cstheme="majorBidi"/>
           <w:sz w:val="32"/>
           <w:szCs w:val="32"/>
           <w:lang w:bidi="ar-SA"/>
         </w:rPr>
-      </w:pPr>
-    </w:p>
-    <w:p>
-      <w:pPr>
-        <w:jc w:val="right"/>
+        <w:t>e</w:t>
+      </w:r>
+      <w:r>
+        <w:rPr>
+          <w:rFonts w:asciiTheme="majorBidi" w:hAnsiTheme="majorBidi" w:cstheme="majorBidi"/>
+          <w:sz w:val="32"/>
+          <w:szCs w:val="32"/>
+          <w:lang w:bidi="ar-SA"/>
+        </w:rPr>
+        <w:t>d Abu Shakra – abushakra – 208527077</w:t>
+      </w:r>
+    </w:p>
+    <w:p>
+      <w:pPr>
+        <w:jc w:val="center"/>
+        <w:rPr>
+          <w:rFonts w:asciiTheme="majorBidi" w:hAnsiTheme="majorBidi" w:cstheme="majorBidi"/>
+          <w:sz w:val="32"/>
+          <w:szCs w:val="32"/>
+        </w:rPr>
+      </w:pPr>
+    </w:p>
+    <w:p>
+      <w:pPr>
+        <w:pStyle w:val="ListParagraph"/>
+        <w:numPr>
+          <w:ilvl w:val="0"/>
+          <w:numId w:val="1"/>
+        </w:numPr>
+        <w:bidi w:val="0"/>
         <w:rPr>
           <w:rFonts w:asciiTheme="majorBidi" w:hAnsiTheme="majorBidi" w:cstheme="majorBidi"/>
           <w:b/>
           <w:bCs/>
+          <w:sz w:val="24"/>
+          <w:szCs w:val="24"/>
+          <w:u w:val="single"/>
+          <w:lang w:bidi="ar-SA"/>
+        </w:rPr>
+      </w:pPr>
+      <w:r>
+        <w:rPr>
+          <w:rFonts w:asciiTheme="majorBidi" w:hAnsiTheme="majorBidi" w:cstheme="majorBidi"/>
+          <w:b/>
+          <w:bCs/>
+          <w:sz w:val="24"/>
+          <w:szCs w:val="24"/>
+          <w:u w:val="single"/>
+        </w:rPr>
+        <w:t>What problem are you going to solve?</w:t>
+      </w:r>
+    </w:p>
+    <w:p>
+      <w:pPr>
+        <w:bidi w:val="0"/>
+        <w:ind w:left="360"/>
+        <w:rPr>
+          <w:rFonts w:asciiTheme="majorBidi" w:hAnsiTheme="majorBidi" w:cstheme="majorBidi"/>
+          <w:sz w:val="24"/>
+          <w:szCs w:val="24"/>
+          <w:lang w:bidi="ar-SA"/>
+        </w:rPr>
+      </w:pPr>
+      <w:r>
+        <w:rPr>
+          <w:rFonts w:asciiTheme="majorBidi" w:hAnsiTheme="majorBidi" w:cstheme="majorBidi"/>
+          <w:sz w:val="24"/>
+          <w:szCs w:val="24"/>
+          <w:lang w:bidi="ar-SA"/>
+        </w:rPr>
+        <w:t xml:space="preserve">The problem we want to solve is </w:t>
+      </w:r>
+      <w:r>
+        <w:rPr>
+          <w:rFonts w:asciiTheme="majorBidi" w:hAnsiTheme="majorBidi" w:cstheme="majorBidi"/>
+          <w:sz w:val="24"/>
+          <w:szCs w:val="24"/>
+          <w:lang w:bidi="ar-SA"/>
+        </w:rPr>
+        <w:t>Duo</w:t>
+      </w:r>
+      <w:r>
+        <w:rPr>
+          <w:rFonts w:asciiTheme="majorBidi" w:hAnsiTheme="majorBidi" w:cstheme="majorBidi"/>
+          <w:sz w:val="24"/>
+          <w:szCs w:val="24"/>
+          <w:lang w:bidi="ar-SA"/>
+        </w:rPr>
+        <w:t xml:space="preserve"> Color </w:t>
+      </w:r>
+      <w:r>
+        <w:rPr>
+          <w:rFonts w:asciiTheme="majorBidi" w:hAnsiTheme="majorBidi" w:cstheme="majorBidi"/>
+          <w:sz w:val="24"/>
+          <w:szCs w:val="24"/>
+          <w:lang w:bidi="ar-SA"/>
+        </w:rPr>
+        <w:t>Nonogram (NP-Complete Problem)</w:t>
+      </w:r>
+      <w:r>
+        <w:rPr>
+          <w:rFonts w:asciiTheme="majorBidi" w:hAnsiTheme="majorBidi" w:cstheme="majorBidi"/>
+          <w:sz w:val="24"/>
+          <w:szCs w:val="24"/>
+          <w:lang w:bidi="ar-SA"/>
+        </w:rPr>
+        <w:t>, in which we want to create an AI agent that can find the optimal</w:t>
+      </w:r>
+      <w:r>
+        <w:rPr>
+          <w:rFonts w:asciiTheme="majorBidi" w:hAnsiTheme="majorBidi" w:cstheme="majorBidi"/>
+          <w:sz w:val="24"/>
+          <w:szCs w:val="24"/>
+          <w:lang w:bidi="ar-SA"/>
+        </w:rPr>
+        <w:t xml:space="preserve"> solution for the Duo Color Nonogram game (DCN) with the least possible time.</w:t>
+      </w:r>
+    </w:p>
+    <w:p>
+      <w:pPr>
+        <w:bidi w:val="0"/>
+        <w:ind w:left="360"/>
+        <w:rPr>
+          <w:rFonts w:asciiTheme="majorBidi" w:hAnsiTheme="majorBidi" w:cstheme="majorBidi"/>
+          <w:color w:val="252525"/>
+          <w:sz w:val="24"/>
+          <w:szCs w:val="24"/>
+          <w:shd w:val="clear" w:color="auto" w:fill="FFFFFF"/>
+        </w:rPr>
+      </w:pPr>
+      <w:r>
+        <w:rPr>
+          <w:rFonts w:asciiTheme="majorBidi" w:hAnsiTheme="majorBidi" w:cstheme="majorBidi"/>
+          <w:color w:val="252525"/>
+          <w:sz w:val="24"/>
+          <w:szCs w:val="24"/>
+          <w:shd w:val="clear" w:color="auto" w:fill="FFFFFF"/>
+        </w:rPr>
+        <w:t>Nonogram are picture logic puzzles in which cells in a grid must be colored or left blank</w:t>
+      </w:r>
+      <w:r>
+        <w:rPr>
+          <w:rFonts w:asciiTheme="majorBidi" w:hAnsiTheme="majorBidi" w:cstheme="majorBidi"/>
+          <w:color w:val="252525"/>
+          <w:sz w:val="24"/>
+          <w:szCs w:val="24"/>
+          <w:shd w:val="clear" w:color="auto" w:fill="FFFFFF"/>
+        </w:rPr>
+        <w:t xml:space="preserve"> (white)</w:t>
+      </w:r>
+      <w:r>
+        <w:rPr>
+          <w:rFonts w:asciiTheme="majorBidi" w:hAnsiTheme="majorBidi" w:cstheme="majorBidi"/>
+          <w:color w:val="252525"/>
+          <w:sz w:val="24"/>
+          <w:szCs w:val="24"/>
+          <w:shd w:val="clear" w:color="auto" w:fill="FFFFFF"/>
+        </w:rPr>
+        <w:t xml:space="preserve"> according to numbers at the side of the grid.</w:t>
+      </w:r>
+    </w:p>
+    <w:p>
+      <w:pPr>
+        <w:bidi w:val="0"/>
+        <w:ind w:left="360"/>
+        <w:rPr>
+          <w:rFonts w:asciiTheme="majorBidi" w:hAnsiTheme="majorBidi" w:cstheme="majorBidi"/>
+          <w:sz w:val="24"/>
+          <w:szCs w:val="24"/>
+          <w:lang w:bidi="ar-SA"/>
+        </w:rPr>
+      </w:pPr>
+      <w:r>
+        <w:rPr>
+          <w:rFonts w:asciiTheme="majorBidi" w:hAnsiTheme="majorBidi" w:cstheme="majorBidi"/>
+          <w:noProof/>
+          <w:sz w:val="24"/>
+          <w:szCs w:val="24"/>
+          <w:lang w:bidi="ar-SA"/>
+        </w:rPr>
+        <w:drawing>
+          <wp:anchor distT="0" distB="0" distL="114300" distR="114300" simplePos="0" relativeHeight="251658240" behindDoc="0" locked="0" layoutInCell="1" allowOverlap="1" wp14:anchorId="29966FF7" wp14:editId="2923F6FF">
+            <wp:simplePos x="0" y="0"/>
+            <wp:positionH relativeFrom="column">
+              <wp:posOffset>2617893</wp:posOffset>
+            </wp:positionH>
+            <wp:positionV relativeFrom="paragraph">
+              <wp:posOffset>886460</wp:posOffset>
+            </wp:positionV>
+            <wp:extent cx="1956435" cy="1988820"/>
+            <wp:effectExtent l="0" t="0" r="5715" b="0"/>
+            <wp:wrapSquare wrapText="bothSides"/>
+            <wp:docPr id="1" name="Picture 1" descr="A picture containing square&#10;&#10;Description automatically generated"/>
+            <wp:cNvGraphicFramePr>
+              <a:graphicFrameLocks xmlns:a="http://schemas.openxmlformats.org/drawingml/2006/main" noChangeAspect="1"/>
+            </wp:cNvGraphicFramePr>
+            <a:graphic xmlns:a="http://schemas.openxmlformats.org/drawingml/2006/main">
+              <a:graphicData uri="http://schemas.openxmlformats.org/drawingml/2006/picture">
+                <pic:pic xmlns:pic="http://schemas.openxmlformats.org/drawingml/2006/picture">
+                  <pic:nvPicPr>
+                    <pic:cNvPr id="1" name="Picture 1" descr="A picture containing square&#10;&#10;Description automatically generated"/>
+                    <pic:cNvPicPr/>
+                  </pic:nvPicPr>
+                  <pic:blipFill>
+                    <a:blip r:embed="rId5">
+                      <a:extLst>
+                        <a:ext uri="{28A0092B-C50C-407E-A947-70E740481C1C}">
+                          <a14:useLocalDpi xmlns:a14="http://schemas.microsoft.com/office/drawing/2010/main" val="0"/>
+                        </a:ext>
+                      </a:extLst>
+                    </a:blip>
+                    <a:stretch>
+                      <a:fillRect/>
+                    </a:stretch>
+                  </pic:blipFill>
+                  <pic:spPr>
+                    <a:xfrm>
+                      <a:off x="0" y="0"/>
+                      <a:ext cx="1956435" cy="1988820"/>
+                    </a:xfrm>
+                    <a:prstGeom prst="rect">
+                      <a:avLst/>
+                    </a:prstGeom>
+                  </pic:spPr>
+                </pic:pic>
+              </a:graphicData>
+            </a:graphic>
+            <wp14:sizeRelH relativeFrom="page">
+              <wp14:pctWidth>0</wp14:pctWidth>
+            </wp14:sizeRelH>
+            <wp14:sizeRelV relativeFrom="page">
+              <wp14:pctHeight>0</wp14:pctHeight>
+            </wp14:sizeRelV>
+          </wp:anchor>
+        </w:drawing>
+      </w:r>
+      <w:r>
+        <w:rPr>
+          <w:rFonts w:asciiTheme="majorBidi" w:hAnsiTheme="majorBidi" w:cstheme="majorBidi"/>
+          <w:color w:val="252525"/>
+          <w:sz w:val="24"/>
+          <w:szCs w:val="24"/>
+          <w:shd w:val="clear" w:color="auto" w:fill="FFFFFF"/>
+        </w:rPr>
+        <w:t xml:space="preserve">This is an upgraded version of the </w:t>
+      </w:r>
+      <w:r>
+        <w:rPr>
+          <w:rFonts w:asciiTheme="majorBidi" w:hAnsiTheme="majorBidi" w:cstheme="majorBidi"/>
+          <w:color w:val="252525"/>
+          <w:sz w:val="24"/>
+          <w:szCs w:val="24"/>
+          <w:shd w:val="clear" w:color="auto" w:fill="FFFFFF"/>
+        </w:rPr>
+        <w:t>N</w:t>
+      </w:r>
+      <w:r>
+        <w:rPr>
+          <w:rFonts w:asciiTheme="majorBidi" w:hAnsiTheme="majorBidi" w:cstheme="majorBidi"/>
+          <w:color w:val="252525"/>
+          <w:sz w:val="24"/>
+          <w:szCs w:val="24"/>
+          <w:shd w:val="clear" w:color="auto" w:fill="FFFFFF"/>
+        </w:rPr>
+        <w:t>onogram (Due Color Nonogram),</w:t>
+      </w:r>
+      <w:r>
+        <w:rPr>
+          <w:rFonts w:asciiTheme="majorBidi" w:hAnsiTheme="majorBidi" w:cstheme="majorBidi"/>
+          <w:color w:val="252525"/>
+          <w:sz w:val="24"/>
+          <w:szCs w:val="24"/>
+          <w:shd w:val="clear" w:color="auto" w:fill="FFFFFF"/>
+        </w:rPr>
+        <w:t xml:space="preserve"> between each two constraints in the same color we must leave a blank cell and between each two constraints that has not the same color there is no need (we can leave a blank cell or not),</w:t>
+      </w:r>
+      <w:r>
+        <w:rPr>
+          <w:rFonts w:asciiTheme="majorBidi" w:hAnsiTheme="majorBidi" w:cstheme="majorBidi"/>
+          <w:color w:val="252525"/>
+          <w:sz w:val="24"/>
+          <w:szCs w:val="24"/>
+          <w:shd w:val="clear" w:color="auto" w:fill="FFFFFF"/>
+        </w:rPr>
+        <w:t xml:space="preserve"> we add</w:t>
+      </w:r>
+      <w:r>
+        <w:rPr>
+          <w:rFonts w:asciiTheme="majorBidi" w:hAnsiTheme="majorBidi" w:cstheme="majorBidi"/>
+          <w:color w:val="252525"/>
+          <w:sz w:val="24"/>
+          <w:szCs w:val="24"/>
+          <w:shd w:val="clear" w:color="auto" w:fill="FFFFFF"/>
+        </w:rPr>
+        <w:t>ed</w:t>
+      </w:r>
+      <w:r>
+        <w:rPr>
+          <w:rFonts w:asciiTheme="majorBidi" w:hAnsiTheme="majorBidi" w:cstheme="majorBidi"/>
+          <w:color w:val="252525"/>
+          <w:sz w:val="24"/>
+          <w:szCs w:val="24"/>
+          <w:shd w:val="clear" w:color="auto" w:fill="FFFFFF"/>
+        </w:rPr>
+        <w:t xml:space="preserve"> another color besides the black -and white-, so for example:</w:t>
+      </w:r>
+      <w:r>
+        <w:rPr>
+          <w:rFonts w:asciiTheme="majorBidi" w:hAnsiTheme="majorBidi" w:cstheme="majorBidi"/>
+          <w:color w:val="252525"/>
+          <w:sz w:val="24"/>
+          <w:szCs w:val="24"/>
+          <w:shd w:val="clear" w:color="auto" w:fill="FFFFFF"/>
+        </w:rPr>
+        <w:br/>
+      </w:r>
+    </w:p>
+    <w:p>
+      <w:pPr>
+        <w:bidi w:val="0"/>
+        <w:rPr>
+          <w:rFonts w:asciiTheme="majorBidi" w:hAnsiTheme="majorBidi" w:cstheme="majorBidi"/>
+          <w:sz w:val="24"/>
+          <w:szCs w:val="24"/>
+          <w:lang w:bidi="ar-SA"/>
+        </w:rPr>
+      </w:pPr>
+    </w:p>
+    <w:p>
+      <w:pPr>
+        <w:bidi w:val="0"/>
+        <w:rPr>
+          <w:rFonts w:asciiTheme="majorBidi" w:hAnsiTheme="majorBidi" w:cstheme="majorBidi"/>
+          <w:sz w:val="24"/>
+          <w:szCs w:val="24"/>
+          <w:lang w:bidi="ar-SA"/>
+        </w:rPr>
+      </w:pPr>
+    </w:p>
+    <w:p>
+      <w:pPr>
+        <w:bidi w:val="0"/>
+        <w:rPr>
+          <w:rFonts w:asciiTheme="majorBidi" w:hAnsiTheme="majorBidi" w:cstheme="majorBidi"/>
+          <w:sz w:val="24"/>
+          <w:szCs w:val="24"/>
+          <w:lang w:bidi="ar-SA"/>
+        </w:rPr>
+      </w:pPr>
+    </w:p>
+    <w:p>
+      <w:pPr>
+        <w:bidi w:val="0"/>
+        <w:rPr>
+          <w:rFonts w:asciiTheme="majorBidi" w:hAnsiTheme="majorBidi" w:cstheme="majorBidi"/>
+          <w:sz w:val="24"/>
+          <w:szCs w:val="24"/>
+          <w:lang w:bidi="ar-SA"/>
+        </w:rPr>
+      </w:pPr>
+    </w:p>
+    <w:p>
+      <w:pPr>
+        <w:bidi w:val="0"/>
+        <w:rPr>
+          <w:rFonts w:asciiTheme="majorBidi" w:hAnsiTheme="majorBidi" w:cstheme="majorBidi"/>
+          <w:sz w:val="24"/>
+          <w:szCs w:val="24"/>
+          <w:lang w:bidi="ar-SA"/>
+        </w:rPr>
+      </w:pPr>
+    </w:p>
+    <w:p>
+      <w:pPr>
+        <w:bidi w:val="0"/>
+        <w:rPr>
+          <w:rFonts w:asciiTheme="majorBidi" w:hAnsiTheme="majorBidi" w:cstheme="majorBidi"/>
+          <w:sz w:val="24"/>
+          <w:szCs w:val="24"/>
+          <w:lang w:bidi="ar-SA"/>
+        </w:rPr>
+      </w:pPr>
+    </w:p>
+    <w:p>
+      <w:pPr>
+        <w:pStyle w:val="ListParagraph"/>
+        <w:bidi w:val="0"/>
+        <w:ind w:left="360"/>
+        <w:rPr>
+          <w:rFonts w:asciiTheme="majorBidi" w:hAnsiTheme="majorBidi" w:cstheme="majorBidi"/>
+          <w:b/>
+          <w:bCs/>
+          <w:sz w:val="24"/>
+          <w:szCs w:val="24"/>
+          <w:u w:val="single"/>
+        </w:rPr>
+      </w:pPr>
+    </w:p>
+    <w:p>
+      <w:pPr>
+        <w:pStyle w:val="ListParagraph"/>
+        <w:numPr>
+          <w:ilvl w:val="0"/>
+          <w:numId w:val="1"/>
+        </w:numPr>
+        <w:bidi w:val="0"/>
+        <w:rPr>
+          <w:rFonts w:asciiTheme="majorBidi" w:hAnsiTheme="majorBidi" w:cstheme="majorBidi"/>
+          <w:b/>
+          <w:bCs/>
+          <w:sz w:val="24"/>
+          <w:szCs w:val="24"/>
+          <w:u w:val="single"/>
+        </w:rPr>
+      </w:pPr>
+      <w:r>
+        <w:rPr>
+          <w:rFonts w:asciiTheme="majorBidi" w:hAnsiTheme="majorBidi" w:cstheme="majorBidi"/>
+          <w:b/>
+          <w:bCs/>
+          <w:sz w:val="24"/>
+          <w:szCs w:val="24"/>
+          <w:u w:val="single"/>
+        </w:rPr>
+        <w:t xml:space="preserve">How are you going to solve it? </w:t>
+      </w:r>
+    </w:p>
+    <w:p>
+      <w:pPr>
+        <w:pStyle w:val="ListParagraph"/>
+        <w:bidi w:val="0"/>
+        <w:ind w:left="360"/>
+        <w:rPr>
+          <w:rFonts w:asciiTheme="majorBidi" w:hAnsiTheme="majorBidi" w:cstheme="majorBidi"/>
+          <w:b/>
+          <w:bCs/>
+          <w:sz w:val="24"/>
+          <w:szCs w:val="24"/>
+          <w:u w:val="single"/>
+        </w:rPr>
+      </w:pPr>
+    </w:p>
+    <w:p>
+      <w:pPr>
+        <w:pStyle w:val="ListParagraph"/>
+        <w:bidi w:val="0"/>
+        <w:ind w:left="360"/>
+        <w:rPr>
+          <w:rFonts w:asciiTheme="majorBidi" w:hAnsiTheme="majorBidi" w:cstheme="majorBidi"/>
+          <w:color w:val="202122"/>
+          <w:sz w:val="24"/>
+          <w:szCs w:val="24"/>
+          <w:shd w:val="clear" w:color="auto" w:fill="FFFFFF"/>
+        </w:rPr>
+      </w:pPr>
+      <w:r>
+        <w:rPr>
+          <w:rFonts w:asciiTheme="majorBidi" w:hAnsiTheme="majorBidi" w:cstheme="majorBidi"/>
+          <w:sz w:val="24"/>
+          <w:szCs w:val="24"/>
+        </w:rPr>
+        <w:t xml:space="preserve">We think </w:t>
+      </w:r>
+      <w:r>
+        <w:rPr>
+          <w:rFonts w:asciiTheme="majorBidi" w:hAnsiTheme="majorBidi" w:cstheme="majorBidi"/>
+          <w:sz w:val="24"/>
+          <w:szCs w:val="24"/>
+        </w:rPr>
+        <w:t>that the best</w:t>
+      </w:r>
+      <w:r>
+        <w:rPr>
+          <w:rFonts w:asciiTheme="majorBidi" w:hAnsiTheme="majorBidi" w:cstheme="majorBidi"/>
+          <w:sz w:val="24"/>
+          <w:szCs w:val="24"/>
+        </w:rPr>
+        <w:t xml:space="preserve"> way to solve this problem</w:t>
+      </w:r>
+      <w:r>
+        <w:rPr>
+          <w:rFonts w:asciiTheme="majorBidi" w:hAnsiTheme="majorBidi" w:cstheme="majorBidi"/>
+          <w:sz w:val="24"/>
+          <w:szCs w:val="24"/>
+        </w:rPr>
+        <w:t xml:space="preserve"> is</w:t>
+      </w:r>
+      <w:r>
+        <w:rPr>
+          <w:rFonts w:asciiTheme="majorBidi" w:hAnsiTheme="majorBidi" w:cstheme="majorBidi"/>
+          <w:sz w:val="24"/>
+          <w:szCs w:val="24"/>
+        </w:rPr>
+        <w:t xml:space="preserve"> by using </w:t>
+      </w:r>
+      <w:r>
+        <w:rPr>
+          <w:rFonts w:asciiTheme="majorBidi" w:hAnsiTheme="majorBidi" w:cstheme="majorBidi"/>
+          <w:b/>
+          <w:bCs/>
+          <w:color w:val="202122"/>
+          <w:sz w:val="24"/>
+          <w:szCs w:val="24"/>
+          <w:shd w:val="clear" w:color="auto" w:fill="FFFFFF"/>
+        </w:rPr>
+        <w:t xml:space="preserve">Constraint </w:t>
+      </w:r>
+      <w:r>
+        <w:rPr>
+          <w:rFonts w:asciiTheme="majorBidi" w:hAnsiTheme="majorBidi" w:cstheme="majorBidi"/>
+          <w:b/>
+          <w:bCs/>
+          <w:color w:val="202122"/>
+          <w:sz w:val="24"/>
+          <w:szCs w:val="24"/>
+          <w:shd w:val="clear" w:color="auto" w:fill="FFFFFF"/>
+        </w:rPr>
+        <w:t>S</w:t>
+      </w:r>
+      <w:r>
+        <w:rPr>
+          <w:rFonts w:asciiTheme="majorBidi" w:hAnsiTheme="majorBidi" w:cstheme="majorBidi"/>
+          <w:b/>
+          <w:bCs/>
+          <w:color w:val="202122"/>
+          <w:sz w:val="24"/>
+          <w:szCs w:val="24"/>
+          <w:shd w:val="clear" w:color="auto" w:fill="FFFFFF"/>
+        </w:rPr>
+        <w:t xml:space="preserve">atisfaction </w:t>
+      </w:r>
+      <w:r>
+        <w:rPr>
+          <w:rFonts w:asciiTheme="majorBidi" w:hAnsiTheme="majorBidi" w:cstheme="majorBidi"/>
+          <w:b/>
+          <w:bCs/>
+          <w:color w:val="202122"/>
+          <w:sz w:val="24"/>
+          <w:szCs w:val="24"/>
+          <w:shd w:val="clear" w:color="auto" w:fill="FFFFFF"/>
+        </w:rPr>
+        <w:t>P</w:t>
+      </w:r>
+      <w:r>
+        <w:rPr>
+          <w:rFonts w:asciiTheme="majorBidi" w:hAnsiTheme="majorBidi" w:cstheme="majorBidi"/>
+          <w:b/>
+          <w:bCs/>
+          <w:color w:val="202122"/>
+          <w:sz w:val="24"/>
+          <w:szCs w:val="24"/>
+          <w:shd w:val="clear" w:color="auto" w:fill="FFFFFF"/>
+        </w:rPr>
+        <w:t xml:space="preserve">roblems (CSP), </w:t>
+      </w:r>
+      <w:r>
+        <w:rPr>
+          <w:rFonts w:asciiTheme="majorBidi" w:hAnsiTheme="majorBidi" w:cstheme="majorBidi"/>
+          <w:color w:val="202122"/>
+          <w:sz w:val="24"/>
+          <w:szCs w:val="24"/>
+          <w:shd w:val="clear" w:color="auto" w:fill="FFFFFF"/>
+        </w:rPr>
+        <w:t xml:space="preserve">as we will use different </w:t>
+      </w:r>
+      <w:r>
+        <w:rPr>
+          <w:rFonts w:asciiTheme="majorBidi" w:hAnsiTheme="majorBidi" w:cstheme="majorBidi"/>
+          <w:color w:val="202122"/>
+          <w:sz w:val="24"/>
+          <w:szCs w:val="24"/>
+          <w:shd w:val="clear" w:color="auto" w:fill="FFFFFF"/>
+        </w:rPr>
+        <w:t>heuristics</w:t>
+      </w:r>
+      <w:r>
+        <w:rPr>
+          <w:rFonts w:asciiTheme="majorBidi" w:hAnsiTheme="majorBidi" w:cstheme="majorBidi"/>
+          <w:color w:val="202122"/>
+          <w:sz w:val="24"/>
+          <w:szCs w:val="24"/>
+          <w:shd w:val="clear" w:color="auto" w:fill="FFFFFF"/>
+        </w:rPr>
+        <w:t xml:space="preserve"> for the backtracking</w:t>
+      </w:r>
+      <w:r>
+        <w:rPr>
+          <w:rFonts w:asciiTheme="majorBidi" w:hAnsiTheme="majorBidi" w:cstheme="majorBidi"/>
+          <w:color w:val="202122"/>
+          <w:sz w:val="24"/>
+          <w:szCs w:val="24"/>
+          <w:shd w:val="clear" w:color="auto" w:fill="FFFFFF"/>
+        </w:rPr>
+        <w:t xml:space="preserve"> mechanism</w:t>
+      </w:r>
+      <w:r>
+        <w:rPr>
+          <w:rFonts w:asciiTheme="majorBidi" w:hAnsiTheme="majorBidi" w:cstheme="majorBidi"/>
+          <w:color w:val="202122"/>
+          <w:sz w:val="24"/>
+          <w:szCs w:val="24"/>
+          <w:shd w:val="clear" w:color="auto" w:fill="FFFFFF"/>
+        </w:rPr>
+        <w:t>.</w:t>
+      </w:r>
+    </w:p>
+    <w:p>
+      <w:pPr>
+        <w:pStyle w:val="ListParagraph"/>
+        <w:bidi w:val="0"/>
+        <w:ind w:left="360"/>
+        <w:rPr>
+          <w:rFonts w:asciiTheme="majorBidi" w:hAnsiTheme="majorBidi" w:cstheme="majorBidi"/>
+          <w:sz w:val="24"/>
+          <w:szCs w:val="24"/>
+        </w:rPr>
+      </w:pPr>
+      <w:r>
+        <w:rPr>
+          <w:rFonts w:asciiTheme="majorBidi" w:hAnsiTheme="majorBidi" w:cstheme="majorBidi"/>
+          <w:color w:val="202122"/>
+          <w:sz w:val="24"/>
+          <w:szCs w:val="24"/>
+          <w:shd w:val="clear" w:color="auto" w:fill="FFFFFF"/>
+        </w:rPr>
+        <w:br/>
+      </w:r>
+      <w:r>
+        <w:rPr>
+          <w:rFonts w:asciiTheme="majorBidi" w:hAnsiTheme="majorBidi" w:cstheme="majorBidi"/>
+          <w:color w:val="202122"/>
+          <w:sz w:val="24"/>
+          <w:szCs w:val="24"/>
+          <w:shd w:val="clear" w:color="auto" w:fill="FFFFFF"/>
+        </w:rPr>
+        <w:t>T</w:t>
+      </w:r>
+      <w:r>
+        <w:rPr>
+          <w:rFonts w:asciiTheme="majorBidi" w:hAnsiTheme="majorBidi" w:cstheme="majorBidi"/>
+          <w:color w:val="202122"/>
+          <w:sz w:val="24"/>
+          <w:szCs w:val="24"/>
+          <w:shd w:val="clear" w:color="auto" w:fill="FFFFFF"/>
+        </w:rPr>
+        <w:t>he heuristics</w:t>
+      </w:r>
+      <w:r>
+        <w:rPr>
+          <w:rFonts w:asciiTheme="majorBidi" w:hAnsiTheme="majorBidi" w:cstheme="majorBidi"/>
+          <w:sz w:val="24"/>
+          <w:szCs w:val="24"/>
+        </w:rPr>
+        <w:t xml:space="preserve"> we will try for CSP are</w:t>
+      </w:r>
+      <w:r>
+        <w:rPr>
+          <w:rFonts w:asciiTheme="majorBidi" w:hAnsiTheme="majorBidi" w:cstheme="majorBidi"/>
+          <w:sz w:val="24"/>
+          <w:szCs w:val="24"/>
+        </w:rPr>
+        <w:t>:</w:t>
+      </w:r>
+      <w:r>
+        <w:rPr>
+          <w:rFonts w:asciiTheme="majorBidi" w:hAnsiTheme="majorBidi" w:cstheme="majorBidi"/>
+          <w:sz w:val="24"/>
+          <w:szCs w:val="24"/>
+        </w:rPr>
+        <w:t xml:space="preserve"> </w:t>
+      </w:r>
+      <w:r>
+        <w:rPr>
+          <w:rFonts w:asciiTheme="majorBidi" w:hAnsiTheme="majorBidi" w:cstheme="majorBidi"/>
+          <w:sz w:val="24"/>
+          <w:szCs w:val="24"/>
+        </w:rPr>
+        <w:t>Minimum Remaining Values (</w:t>
+      </w:r>
+      <w:r>
+        <w:rPr>
+          <w:rFonts w:asciiTheme="majorBidi" w:hAnsiTheme="majorBidi" w:cstheme="majorBidi"/>
+          <w:sz w:val="24"/>
+          <w:szCs w:val="24"/>
+        </w:rPr>
+        <w:t>MRV</w:t>
+      </w:r>
+      <w:r>
+        <w:rPr>
+          <w:rFonts w:asciiTheme="majorBidi" w:hAnsiTheme="majorBidi" w:cstheme="majorBidi"/>
+          <w:sz w:val="24"/>
+          <w:szCs w:val="24"/>
+        </w:rPr>
+        <w:t>)</w:t>
+      </w:r>
+      <w:r>
+        <w:rPr>
+          <w:rFonts w:asciiTheme="majorBidi" w:hAnsiTheme="majorBidi" w:cstheme="majorBidi"/>
+          <w:sz w:val="24"/>
+          <w:szCs w:val="24"/>
+        </w:rPr>
+        <w:t xml:space="preserve">, </w:t>
+      </w:r>
+      <w:r>
+        <w:rPr>
+          <w:rFonts w:asciiTheme="majorBidi" w:hAnsiTheme="majorBidi" w:cstheme="majorBidi"/>
+          <w:sz w:val="24"/>
+          <w:szCs w:val="24"/>
+        </w:rPr>
+        <w:t>D</w:t>
+      </w:r>
+      <w:r>
+        <w:rPr>
+          <w:rFonts w:asciiTheme="majorBidi" w:hAnsiTheme="majorBidi" w:cstheme="majorBidi"/>
+          <w:sz w:val="24"/>
+          <w:szCs w:val="24"/>
+        </w:rPr>
+        <w:t xml:space="preserve">egree </w:t>
+      </w:r>
+      <w:r>
+        <w:rPr>
+          <w:rFonts w:asciiTheme="majorBidi" w:hAnsiTheme="majorBidi" w:cstheme="majorBidi"/>
+          <w:sz w:val="24"/>
+          <w:szCs w:val="24"/>
+        </w:rPr>
+        <w:t>H</w:t>
+      </w:r>
+      <w:r>
+        <w:rPr>
+          <w:rFonts w:asciiTheme="majorBidi" w:hAnsiTheme="majorBidi" w:cstheme="majorBidi"/>
+          <w:sz w:val="24"/>
+          <w:szCs w:val="24"/>
+        </w:rPr>
+        <w:t xml:space="preserve">euristic, </w:t>
+      </w:r>
+      <w:r>
+        <w:rPr>
+          <w:rFonts w:asciiTheme="majorBidi" w:hAnsiTheme="majorBidi" w:cstheme="majorBidi"/>
+          <w:sz w:val="24"/>
+          <w:szCs w:val="24"/>
+        </w:rPr>
+        <w:t>L</w:t>
+      </w:r>
+      <w:r>
+        <w:rPr>
+          <w:rFonts w:asciiTheme="majorBidi" w:hAnsiTheme="majorBidi" w:cstheme="majorBidi"/>
+          <w:sz w:val="24"/>
+          <w:szCs w:val="24"/>
+        </w:rPr>
+        <w:t xml:space="preserve">east </w:t>
+      </w:r>
+      <w:r>
+        <w:rPr>
+          <w:rFonts w:asciiTheme="majorBidi" w:hAnsiTheme="majorBidi" w:cstheme="majorBidi"/>
+          <w:sz w:val="24"/>
+          <w:szCs w:val="24"/>
+        </w:rPr>
+        <w:t>C</w:t>
+      </w:r>
+      <w:r>
+        <w:rPr>
+          <w:rFonts w:asciiTheme="majorBidi" w:hAnsiTheme="majorBidi" w:cstheme="majorBidi"/>
+          <w:sz w:val="24"/>
+          <w:szCs w:val="24"/>
+        </w:rPr>
+        <w:t xml:space="preserve">onstraining </w:t>
+      </w:r>
+      <w:r>
+        <w:rPr>
+          <w:rFonts w:asciiTheme="majorBidi" w:hAnsiTheme="majorBidi" w:cstheme="majorBidi"/>
+          <w:sz w:val="24"/>
+          <w:szCs w:val="24"/>
+        </w:rPr>
+        <w:t>V</w:t>
+      </w:r>
+      <w:r>
+        <w:rPr>
+          <w:rFonts w:asciiTheme="majorBidi" w:hAnsiTheme="majorBidi" w:cstheme="majorBidi"/>
+          <w:sz w:val="24"/>
+          <w:szCs w:val="24"/>
+        </w:rPr>
+        <w:t>alue</w:t>
+      </w:r>
+      <w:r>
+        <w:rPr>
+          <w:rFonts w:asciiTheme="majorBidi" w:hAnsiTheme="majorBidi" w:cstheme="majorBidi"/>
+          <w:sz w:val="24"/>
+          <w:szCs w:val="24"/>
+        </w:rPr>
+        <w:t xml:space="preserve"> (LCV)</w:t>
+      </w:r>
+      <w:r>
+        <w:rPr>
+          <w:rFonts w:asciiTheme="majorBidi" w:hAnsiTheme="majorBidi" w:cstheme="majorBidi"/>
+          <w:sz w:val="24"/>
+          <w:szCs w:val="24"/>
+        </w:rPr>
+        <w:t xml:space="preserve">, </w:t>
+      </w:r>
+      <w:r>
+        <w:rPr>
+          <w:rFonts w:asciiTheme="majorBidi" w:hAnsiTheme="majorBidi" w:cstheme="majorBidi"/>
+          <w:sz w:val="24"/>
+          <w:szCs w:val="24"/>
+        </w:rPr>
+        <w:t>F</w:t>
+      </w:r>
+      <w:r>
+        <w:rPr>
+          <w:rFonts w:asciiTheme="majorBidi" w:hAnsiTheme="majorBidi" w:cstheme="majorBidi"/>
+          <w:sz w:val="24"/>
+          <w:szCs w:val="24"/>
+        </w:rPr>
+        <w:t xml:space="preserve">orward </w:t>
+      </w:r>
+      <w:r>
+        <w:rPr>
+          <w:rFonts w:asciiTheme="majorBidi" w:hAnsiTheme="majorBidi" w:cstheme="majorBidi"/>
+          <w:sz w:val="24"/>
+          <w:szCs w:val="24"/>
+        </w:rPr>
+        <w:t>C</w:t>
+      </w:r>
+      <w:r>
+        <w:rPr>
+          <w:rFonts w:asciiTheme="majorBidi" w:hAnsiTheme="majorBidi" w:cstheme="majorBidi"/>
+          <w:sz w:val="24"/>
+          <w:szCs w:val="24"/>
+        </w:rPr>
+        <w:t>haining</w:t>
+      </w:r>
+      <w:r>
+        <w:rPr>
+          <w:rFonts w:asciiTheme="majorBidi" w:hAnsiTheme="majorBidi" w:cstheme="majorBidi"/>
+          <w:sz w:val="24"/>
+          <w:szCs w:val="24"/>
+        </w:rPr>
+        <w:t xml:space="preserve"> (Checking)</w:t>
+      </w:r>
+      <w:r>
+        <w:rPr>
+          <w:rFonts w:asciiTheme="majorBidi" w:hAnsiTheme="majorBidi" w:cstheme="majorBidi"/>
+          <w:sz w:val="24"/>
+          <w:szCs w:val="24"/>
+        </w:rPr>
+        <w:t xml:space="preserve"> and </w:t>
+      </w:r>
+      <w:bookmarkStart w:id="0" w:name="OLE_LINK1"/>
+      <w:r>
+        <w:rPr>
+          <w:rFonts w:asciiTheme="majorBidi" w:hAnsiTheme="majorBidi" w:cstheme="majorBidi"/>
+          <w:sz w:val="24"/>
+          <w:szCs w:val="24"/>
+        </w:rPr>
+        <w:t>A</w:t>
+      </w:r>
+      <w:r>
+        <w:rPr>
+          <w:rFonts w:asciiTheme="majorBidi" w:hAnsiTheme="majorBidi" w:cstheme="majorBidi"/>
+          <w:sz w:val="24"/>
+          <w:szCs w:val="24"/>
+        </w:rPr>
+        <w:t xml:space="preserve">rc </w:t>
+      </w:r>
+      <w:r>
+        <w:rPr>
+          <w:rFonts w:asciiTheme="majorBidi" w:hAnsiTheme="majorBidi" w:cstheme="majorBidi"/>
+          <w:sz w:val="24"/>
+          <w:szCs w:val="24"/>
+        </w:rPr>
+        <w:t>C</w:t>
+      </w:r>
+      <w:r>
+        <w:rPr>
+          <w:rFonts w:asciiTheme="majorBidi" w:hAnsiTheme="majorBidi" w:cstheme="majorBidi"/>
+          <w:sz w:val="24"/>
+          <w:szCs w:val="24"/>
+        </w:rPr>
+        <w:t>onsistency</w:t>
+      </w:r>
+      <w:bookmarkEnd w:id="0"/>
+      <w:r>
+        <w:rPr>
+          <w:rFonts w:asciiTheme="majorBidi" w:hAnsiTheme="majorBidi" w:cstheme="majorBidi"/>
+          <w:sz w:val="24"/>
+          <w:szCs w:val="24"/>
+        </w:rPr>
+        <w:t>.</w:t>
+      </w:r>
+    </w:p>
+    <w:p>
+      <w:pPr>
+        <w:pStyle w:val="ListParagraph"/>
+        <w:bidi w:val="0"/>
+        <w:ind w:left="360"/>
+        <w:rPr>
+          <w:rFonts w:asciiTheme="majorBidi" w:hAnsiTheme="majorBidi" w:cstheme="majorBidi"/>
+          <w:sz w:val="24"/>
+          <w:szCs w:val="24"/>
+        </w:rPr>
+      </w:pPr>
+    </w:p>
+    <w:p>
+      <w:pPr>
+        <w:pStyle w:val="ListParagraph"/>
+        <w:bidi w:val="0"/>
+        <w:ind w:left="360"/>
+        <w:rPr>
+          <w:rFonts w:asciiTheme="majorBidi" w:hAnsiTheme="majorBidi" w:cstheme="majorBidi"/>
+          <w:color w:val="000000" w:themeColor="text1"/>
+          <w:sz w:val="24"/>
+          <w:szCs w:val="24"/>
+        </w:rPr>
+      </w:pPr>
+      <w:r>
+        <w:rPr>
+          <w:rFonts w:asciiTheme="majorBidi" w:hAnsiTheme="majorBidi" w:cstheme="majorBidi"/>
+          <w:color w:val="000000" w:themeColor="text1"/>
+          <w:sz w:val="24"/>
+          <w:szCs w:val="24"/>
+        </w:rPr>
+        <w:t xml:space="preserve">And </w:t>
+      </w:r>
+      <w:r>
+        <w:rPr>
+          <w:rFonts w:asciiTheme="majorBidi" w:hAnsiTheme="majorBidi" w:cstheme="majorBidi"/>
+          <w:color w:val="000000" w:themeColor="text1"/>
+          <w:sz w:val="24"/>
+          <w:szCs w:val="24"/>
+        </w:rPr>
+        <w:t>finally,</w:t>
+      </w:r>
+      <w:r>
+        <w:rPr>
+          <w:rFonts w:asciiTheme="majorBidi" w:hAnsiTheme="majorBidi" w:cstheme="majorBidi"/>
+          <w:color w:val="000000" w:themeColor="text1"/>
+          <w:sz w:val="24"/>
+          <w:szCs w:val="24"/>
+        </w:rPr>
+        <w:t xml:space="preserve"> we will </w:t>
+      </w:r>
+      <w:r>
+        <w:rPr>
+          <w:rFonts w:asciiTheme="majorBidi" w:hAnsiTheme="majorBidi" w:cstheme="majorBidi"/>
+          <w:color w:val="000000" w:themeColor="text1"/>
+          <w:sz w:val="24"/>
+          <w:szCs w:val="24"/>
+        </w:rPr>
+        <w:t xml:space="preserve">compare the results by using these algorithms: </w:t>
+      </w:r>
+      <w:r>
+        <w:rPr>
+          <w:rFonts w:asciiTheme="majorBidi" w:hAnsiTheme="majorBidi" w:cstheme="majorBidi"/>
+          <w:color w:val="000000" w:themeColor="text1"/>
+          <w:sz w:val="24"/>
+          <w:szCs w:val="24"/>
+        </w:rPr>
+        <w:t>BFS, DFS, A*</w:t>
+      </w:r>
+      <w:r>
+        <w:rPr>
+          <w:rFonts w:asciiTheme="majorBidi" w:hAnsiTheme="majorBidi" w:cstheme="majorBidi"/>
+          <w:color w:val="000000" w:themeColor="text1"/>
+          <w:sz w:val="24"/>
+          <w:szCs w:val="24"/>
+        </w:rPr>
+        <w:t xml:space="preserve"> and </w:t>
+      </w:r>
+      <w:r>
+        <w:rPr>
+          <w:rFonts w:asciiTheme="majorBidi" w:hAnsiTheme="majorBidi" w:cstheme="majorBidi"/>
+          <w:color w:val="000000" w:themeColor="text1"/>
+          <w:sz w:val="24"/>
+          <w:szCs w:val="24"/>
+        </w:rPr>
+        <w:t>L</w:t>
+      </w:r>
+      <w:r>
+        <w:rPr>
+          <w:rFonts w:asciiTheme="majorBidi" w:hAnsiTheme="majorBidi" w:cstheme="majorBidi"/>
+          <w:color w:val="000000" w:themeColor="text1"/>
+          <w:sz w:val="24"/>
+          <w:szCs w:val="24"/>
+        </w:rPr>
+        <w:t>ocal</w:t>
+      </w:r>
+      <w:r>
+        <w:rPr>
+          <w:rFonts w:asciiTheme="majorBidi" w:hAnsiTheme="majorBidi" w:cstheme="majorBidi"/>
+          <w:color w:val="000000" w:themeColor="text1"/>
+          <w:sz w:val="24"/>
+          <w:szCs w:val="24"/>
+        </w:rPr>
+        <w:t xml:space="preserve"> Beam</w:t>
+      </w:r>
+      <w:r>
+        <w:rPr>
+          <w:rFonts w:asciiTheme="majorBidi" w:hAnsiTheme="majorBidi" w:cstheme="majorBidi"/>
+          <w:color w:val="000000" w:themeColor="text1"/>
+          <w:sz w:val="24"/>
+          <w:szCs w:val="24"/>
+        </w:rPr>
+        <w:t xml:space="preserve"> </w:t>
+      </w:r>
+      <w:r>
+        <w:rPr>
+          <w:rFonts w:asciiTheme="majorBidi" w:hAnsiTheme="majorBidi" w:cstheme="majorBidi"/>
+          <w:color w:val="000000" w:themeColor="text1"/>
+          <w:sz w:val="24"/>
+          <w:szCs w:val="24"/>
+        </w:rPr>
+        <w:t>S</w:t>
+      </w:r>
+      <w:r>
+        <w:rPr>
+          <w:rFonts w:asciiTheme="majorBidi" w:hAnsiTheme="majorBidi" w:cstheme="majorBidi"/>
+          <w:color w:val="000000" w:themeColor="text1"/>
+          <w:sz w:val="24"/>
+          <w:szCs w:val="24"/>
+        </w:rPr>
+        <w:t>earch</w:t>
+      </w:r>
+      <w:r>
+        <w:rPr>
+          <w:rFonts w:asciiTheme="majorBidi" w:hAnsiTheme="majorBidi" w:cstheme="majorBidi"/>
+          <w:color w:val="000000" w:themeColor="text1"/>
+          <w:sz w:val="24"/>
+          <w:szCs w:val="24"/>
+        </w:rPr>
+        <w:t>.</w:t>
+      </w:r>
+    </w:p>
+    <w:p>
+      <w:pPr>
+        <w:bidi w:val="0"/>
+        <w:rPr>
+          <w:rFonts w:asciiTheme="majorBidi" w:hAnsiTheme="majorBidi" w:cstheme="majorBidi"/>
+          <w:sz w:val="24"/>
+          <w:szCs w:val="24"/>
+        </w:rPr>
+      </w:pPr>
+    </w:p>
+    <w:p>
+      <w:pPr>
+        <w:pStyle w:val="ListParagraph"/>
+        <w:numPr>
+          <w:ilvl w:val="0"/>
+          <w:numId w:val="1"/>
+        </w:numPr>
+        <w:bidi w:val="0"/>
+        <w:rPr>
+          <w:rFonts w:asciiTheme="majorBidi" w:hAnsiTheme="majorBidi" w:cstheme="majorBidi"/>
+          <w:b/>
+          <w:bCs/>
+          <w:sz w:val="24"/>
+          <w:szCs w:val="24"/>
+          <w:u w:val="single"/>
+        </w:rPr>
+      </w:pPr>
+      <w:r>
+        <w:rPr>
+          <w:rFonts w:asciiTheme="majorBidi" w:hAnsiTheme="majorBidi" w:cstheme="majorBidi"/>
+          <w:b/>
+          <w:bCs/>
+          <w:sz w:val="24"/>
+          <w:szCs w:val="24"/>
+          <w:u w:val="single"/>
+        </w:rPr>
+        <w:lastRenderedPageBreak/>
+        <w:t xml:space="preserve">Why do you think that your approach is the right one? </w:t>
+      </w:r>
+    </w:p>
+    <w:p>
+      <w:pPr>
+        <w:pStyle w:val="ListParagraph"/>
+        <w:bidi w:val="0"/>
+        <w:ind w:left="360"/>
+        <w:rPr>
+          <w:rFonts w:asciiTheme="majorBidi" w:hAnsiTheme="majorBidi" w:cstheme="majorBidi"/>
+          <w:b/>
+          <w:bCs/>
+          <w:sz w:val="24"/>
+          <w:szCs w:val="24"/>
+          <w:u w:val="single"/>
+        </w:rPr>
+      </w:pPr>
+    </w:p>
+    <w:p>
+      <w:pPr>
+        <w:pStyle w:val="ListParagraph"/>
+        <w:bidi w:val="0"/>
+        <w:ind w:left="360"/>
+        <w:rPr>
+          <w:rFonts w:asciiTheme="majorBidi" w:hAnsiTheme="majorBidi" w:cstheme="majorBidi"/>
+          <w:sz w:val="24"/>
+          <w:szCs w:val="24"/>
+          <w:lang w:bidi="ar-SA"/>
+        </w:rPr>
+      </w:pPr>
+      <w:r>
+        <w:rPr>
+          <w:rFonts w:asciiTheme="majorBidi" w:hAnsiTheme="majorBidi" w:cstheme="majorBidi"/>
+          <w:sz w:val="24"/>
+          <w:szCs w:val="24"/>
+        </w:rPr>
+        <w:t>The board is limited in our game, in particular, the columns and rows are finite,</w:t>
+      </w:r>
+      <w:r>
+        <w:rPr>
+          <w:rFonts w:asciiTheme="majorBidi" w:hAnsiTheme="majorBidi" w:cstheme="majorBidi"/>
+          <w:sz w:val="24"/>
+          <w:szCs w:val="24"/>
+        </w:rPr>
+        <w:t xml:space="preserve"> which means we have finite set of cells, that we can describe each cell as a variable, so we have finite number of variables, </w:t>
+      </w:r>
+      <w:r>
+        <w:rPr>
+          <w:rFonts w:asciiTheme="majorBidi" w:hAnsiTheme="majorBidi" w:cstheme="majorBidi"/>
+          <w:sz w:val="24"/>
+          <w:szCs w:val="24"/>
+        </w:rPr>
+        <w:t xml:space="preserve">which </w:t>
+      </w:r>
+      <w:r>
+        <w:rPr>
+          <w:rFonts w:asciiTheme="majorBidi" w:hAnsiTheme="majorBidi" w:cstheme="majorBidi"/>
+          <w:sz w:val="24"/>
+          <w:szCs w:val="24"/>
+          <w:lang w:bidi="ar-SA"/>
+        </w:rPr>
+        <w:t>corresponds to the d</w:t>
+      </w:r>
+      <w:r>
+        <w:rPr>
+          <w:rFonts w:asciiTheme="majorBidi" w:hAnsiTheme="majorBidi" w:cstheme="majorBidi"/>
+          <w:sz w:val="24"/>
+          <w:szCs w:val="24"/>
+          <w:lang w:bidi="ar-SA"/>
+        </w:rPr>
+        <w:t>e</w:t>
+      </w:r>
+      <w:r>
+        <w:rPr>
+          <w:rFonts w:asciiTheme="majorBidi" w:hAnsiTheme="majorBidi" w:cstheme="majorBidi"/>
+          <w:sz w:val="24"/>
+          <w:szCs w:val="24"/>
+          <w:lang w:bidi="ar-SA"/>
+        </w:rPr>
+        <w:t>f</w:t>
+      </w:r>
+      <w:r>
+        <w:rPr>
+          <w:rFonts w:asciiTheme="majorBidi" w:hAnsiTheme="majorBidi" w:cstheme="majorBidi"/>
+          <w:sz w:val="24"/>
+          <w:szCs w:val="24"/>
+          <w:lang w:bidi="ar-SA"/>
+        </w:rPr>
+        <w:t>i</w:t>
+      </w:r>
+      <w:r>
+        <w:rPr>
+          <w:rFonts w:asciiTheme="majorBidi" w:hAnsiTheme="majorBidi" w:cstheme="majorBidi"/>
+          <w:sz w:val="24"/>
+          <w:szCs w:val="24"/>
+          <w:lang w:bidi="ar-SA"/>
+        </w:rPr>
+        <w:t>n</w:t>
+      </w:r>
+      <w:r>
+        <w:rPr>
+          <w:rFonts w:asciiTheme="majorBidi" w:hAnsiTheme="majorBidi" w:cstheme="majorBidi"/>
+          <w:sz w:val="24"/>
+          <w:szCs w:val="24"/>
+          <w:lang w:bidi="ar-SA"/>
+        </w:rPr>
+        <w:t>i</w:t>
+      </w:r>
+      <w:r>
+        <w:rPr>
+          <w:rFonts w:asciiTheme="majorBidi" w:hAnsiTheme="majorBidi" w:cstheme="majorBidi"/>
+          <w:sz w:val="24"/>
+          <w:szCs w:val="24"/>
+          <w:lang w:bidi="ar-SA"/>
+        </w:rPr>
+        <w:t>tion of the CSP</w:t>
+      </w:r>
+      <w:r>
+        <w:rPr>
+          <w:rFonts w:asciiTheme="majorBidi" w:hAnsiTheme="majorBidi" w:cstheme="majorBidi"/>
+          <w:sz w:val="24"/>
+          <w:szCs w:val="24"/>
+          <w:lang w:bidi="ar-SA"/>
+        </w:rPr>
+        <w:t>.</w:t>
+      </w:r>
+      <w:r>
+        <w:rPr>
+          <w:rFonts w:asciiTheme="majorBidi" w:hAnsiTheme="majorBidi" w:cstheme="majorBidi"/>
+          <w:sz w:val="24"/>
+          <w:szCs w:val="24"/>
+          <w:lang w:bidi="ar-SA"/>
+        </w:rPr>
+        <w:br/>
+        <w:t xml:space="preserve">We also have in the margins, </w:t>
+      </w:r>
+      <w:r>
+        <w:rPr>
+          <w:rFonts w:asciiTheme="majorBidi" w:hAnsiTheme="majorBidi" w:cstheme="majorBidi"/>
+          <w:sz w:val="24"/>
+          <w:szCs w:val="24"/>
+          <w:lang w:bidi="ar-SA"/>
+        </w:rPr>
+        <w:t>numbers which would tell us the color and number of cells we are going to fill, and if we didn’t fulfill these rules, then it won’t work, which this could be a finite set of constrains as the definition of the CSP says.</w:t>
+      </w:r>
+    </w:p>
+    <w:p>
+      <w:pPr>
+        <w:pStyle w:val="ListParagraph"/>
+        <w:bidi w:val="0"/>
+        <w:ind w:left="360"/>
+        <w:rPr>
+          <w:rFonts w:asciiTheme="majorBidi" w:hAnsiTheme="majorBidi" w:cstheme="majorBidi"/>
+          <w:sz w:val="24"/>
+          <w:szCs w:val="24"/>
+          <w:lang w:bidi="ar-SA"/>
+        </w:rPr>
+      </w:pPr>
+      <w:r>
+        <w:rPr>
+          <w:rFonts w:asciiTheme="majorBidi" w:hAnsiTheme="majorBidi" w:cstheme="majorBidi"/>
+          <w:sz w:val="24"/>
+          <w:szCs w:val="24"/>
+          <w:lang w:bidi="ar-SA"/>
+        </w:rPr>
+        <w:br/>
+        <w:t xml:space="preserve">Lastly, </w:t>
+      </w:r>
+      <w:r>
+        <w:rPr>
+          <w:rFonts w:asciiTheme="majorBidi" w:hAnsiTheme="majorBidi" w:cstheme="majorBidi"/>
+          <w:sz w:val="24"/>
+          <w:szCs w:val="24"/>
+          <w:lang w:bidi="ar-SA"/>
+        </w:rPr>
+        <w:t>for each cell, we will have three colors, which means that, there is a function that maps for each cell (variable) a value (colors), as mentioned in the CSP’s definition.</w:t>
+      </w:r>
+    </w:p>
+    <w:p>
+      <w:pPr>
+        <w:pStyle w:val="ListParagraph"/>
+        <w:bidi w:val="0"/>
+        <w:ind w:left="360"/>
+        <w:rPr>
+          <w:rFonts w:asciiTheme="majorBidi" w:hAnsiTheme="majorBidi" w:cstheme="majorBidi"/>
+          <w:sz w:val="24"/>
+          <w:szCs w:val="24"/>
+          <w:lang w:bidi="ar-SA"/>
+        </w:rPr>
+      </w:pPr>
+    </w:p>
+    <w:p>
+      <w:pPr>
+        <w:pStyle w:val="ListParagraph"/>
+        <w:bidi w:val="0"/>
+        <w:ind w:left="360"/>
+        <w:rPr>
+          <w:rFonts w:asciiTheme="majorBidi" w:hAnsiTheme="majorBidi" w:cstheme="majorBidi"/>
+          <w:sz w:val="24"/>
+          <w:szCs w:val="24"/>
+          <w:lang w:bidi="ar-SA"/>
+        </w:rPr>
+      </w:pPr>
+      <w:r>
+        <w:rPr>
+          <w:rFonts w:asciiTheme="majorBidi" w:hAnsiTheme="majorBidi" w:cstheme="majorBidi"/>
+          <w:sz w:val="24"/>
+          <w:szCs w:val="24"/>
+          <w:lang w:bidi="ar-SA"/>
+        </w:rPr>
+        <w:t>We think that t</w:t>
+      </w:r>
+      <w:r>
+        <w:rPr>
+          <w:rFonts w:asciiTheme="majorBidi" w:hAnsiTheme="majorBidi" w:cstheme="majorBidi"/>
+          <w:sz w:val="24"/>
+          <w:szCs w:val="24"/>
+          <w:lang w:bidi="ar-SA"/>
+        </w:rPr>
+        <w:t>he LCV heuristic will be more beneficial than others if the constraints will fill most of the column/row, for example if we have 5x5 board, and we have several constraints like 4 and 5 in the columns/rows, because it will go the fill these columns/rows immediately.</w:t>
+      </w:r>
+    </w:p>
+    <w:p>
+      <w:pPr>
+        <w:pStyle w:val="ListParagraph"/>
+        <w:bidi w:val="0"/>
+        <w:ind w:left="360"/>
+        <w:rPr>
+          <w:rFonts w:asciiTheme="majorBidi" w:hAnsiTheme="majorBidi" w:cstheme="majorBidi"/>
+          <w:sz w:val="24"/>
+          <w:szCs w:val="24"/>
+          <w:lang w:bidi="ar-SA"/>
+        </w:rPr>
+      </w:pPr>
+    </w:p>
+    <w:p>
+      <w:pPr>
+        <w:pStyle w:val="ListParagraph"/>
+        <w:bidi w:val="0"/>
+        <w:ind w:left="360"/>
+        <w:rPr>
+          <w:rFonts w:asciiTheme="majorBidi" w:hAnsiTheme="majorBidi" w:cstheme="majorBidi"/>
+          <w:sz w:val="24"/>
+          <w:szCs w:val="24"/>
+          <w:lang w:bidi="ar-SA"/>
+        </w:rPr>
+      </w:pPr>
+      <w:r>
+        <w:rPr>
+          <w:rFonts w:asciiTheme="majorBidi" w:hAnsiTheme="majorBidi" w:cstheme="majorBidi"/>
+          <w:sz w:val="24"/>
+          <w:szCs w:val="24"/>
+          <w:lang w:bidi="ar-SA"/>
+        </w:rPr>
+        <w:t>We think that t</w:t>
+      </w:r>
+      <w:r>
+        <w:rPr>
+          <w:rFonts w:asciiTheme="majorBidi" w:hAnsiTheme="majorBidi" w:cstheme="majorBidi"/>
+          <w:sz w:val="24"/>
+          <w:szCs w:val="24"/>
+          <w:lang w:bidi="ar-SA"/>
+        </w:rPr>
+        <w:t>he Forward Chaining will be more beneficial</w:t>
+      </w:r>
+      <w:r>
+        <w:rPr>
+          <w:rFonts w:asciiTheme="majorBidi" w:hAnsiTheme="majorBidi" w:cstheme="majorBidi"/>
+          <w:sz w:val="24"/>
+          <w:szCs w:val="24"/>
+          <w:lang w:bidi="ar-SA"/>
+        </w:rPr>
+        <w:t xml:space="preserve"> than other heuristics</w:t>
+      </w:r>
+      <w:r>
+        <w:rPr>
+          <w:rFonts w:asciiTheme="majorBidi" w:hAnsiTheme="majorBidi" w:cstheme="majorBidi"/>
+          <w:sz w:val="24"/>
+          <w:szCs w:val="24"/>
+          <w:lang w:bidi="ar-SA"/>
+        </w:rPr>
+        <w:t xml:space="preserve"> if we have more contradictions between the columns constrains and rows constrains</w:t>
+      </w:r>
+      <w:r>
+        <w:rPr>
+          <w:rFonts w:asciiTheme="majorBidi" w:hAnsiTheme="majorBidi" w:cstheme="majorBidi"/>
+          <w:sz w:val="24"/>
+          <w:szCs w:val="24"/>
+          <w:lang w:bidi="ar-SA"/>
+        </w:rPr>
+        <w:t>.</w:t>
+      </w:r>
+    </w:p>
+    <w:p>
+      <w:pPr>
+        <w:pStyle w:val="ListParagraph"/>
+        <w:bidi w:val="0"/>
+        <w:ind w:left="360"/>
+        <w:rPr>
+          <w:rFonts w:asciiTheme="majorBidi" w:hAnsiTheme="majorBidi" w:cstheme="majorBidi"/>
+          <w:sz w:val="24"/>
+          <w:szCs w:val="24"/>
+          <w:lang w:bidi="ar-SA"/>
+        </w:rPr>
+      </w:pPr>
+    </w:p>
+    <w:p>
+      <w:pPr>
+        <w:pStyle w:val="ListParagraph"/>
+        <w:bidi w:val="0"/>
+        <w:ind w:left="360"/>
+        <w:rPr>
+          <w:rFonts w:asciiTheme="majorBidi" w:hAnsiTheme="majorBidi" w:cstheme="majorBidi"/>
+          <w:sz w:val="24"/>
+          <w:szCs w:val="24"/>
+          <w:lang w:bidi="ar-SA"/>
+        </w:rPr>
+      </w:pPr>
+      <w:r>
+        <w:rPr>
+          <w:rFonts w:asciiTheme="majorBidi" w:hAnsiTheme="majorBidi" w:cstheme="majorBidi"/>
+          <w:sz w:val="24"/>
+          <w:szCs w:val="24"/>
+          <w:lang w:bidi="ar-SA"/>
+        </w:rPr>
+        <w:t>We think that the</w:t>
+      </w:r>
+      <w:r>
+        <w:rPr>
+          <w:rFonts w:asciiTheme="majorBidi" w:hAnsiTheme="majorBidi" w:cstheme="majorBidi"/>
+          <w:sz w:val="24"/>
+          <w:szCs w:val="24"/>
+          <w:lang w:bidi="ar-SA"/>
+        </w:rPr>
+        <w:t xml:space="preserve"> Local Beam Search algorithm</w:t>
+      </w:r>
+      <w:r>
+        <w:rPr>
+          <w:rFonts w:asciiTheme="majorBidi" w:hAnsiTheme="majorBidi" w:cstheme="majorBidi"/>
+          <w:sz w:val="24"/>
+          <w:szCs w:val="24"/>
+          <w:lang w:bidi="ar-SA"/>
+        </w:rPr>
+        <w:t xml:space="preserve"> will be more beneficial than</w:t>
+      </w:r>
+      <w:r>
+        <w:rPr>
+          <w:rFonts w:asciiTheme="majorBidi" w:hAnsiTheme="majorBidi" w:cstheme="majorBidi"/>
+          <w:sz w:val="24"/>
+          <w:szCs w:val="24"/>
+          <w:lang w:bidi="ar-SA"/>
+        </w:rPr>
+        <w:t xml:space="preserve"> CSP problem</w:t>
+      </w:r>
+      <w:r>
+        <w:rPr>
+          <w:rFonts w:asciiTheme="majorBidi" w:hAnsiTheme="majorBidi" w:cstheme="majorBidi"/>
+          <w:sz w:val="24"/>
+          <w:szCs w:val="24"/>
+          <w:lang w:bidi="ar-SA"/>
+        </w:rPr>
+        <w:t xml:space="preserve">, because </w:t>
+      </w:r>
+      <w:r>
+        <w:rPr>
+          <w:rFonts w:asciiTheme="majorBidi" w:hAnsiTheme="majorBidi" w:cstheme="majorBidi"/>
+          <w:sz w:val="24"/>
+          <w:szCs w:val="24"/>
+          <w:lang w:bidi="ar-SA"/>
+        </w:rPr>
+        <w:t xml:space="preserve">in LBS we track more than one </w:t>
+      </w:r>
+      <w:r>
+        <w:rPr>
+          <w:rFonts w:asciiTheme="majorBidi" w:hAnsiTheme="majorBidi" w:cstheme="majorBidi"/>
+          <w:sz w:val="24"/>
+          <w:szCs w:val="24"/>
+          <w:lang w:bidi="ar-SA"/>
+        </w:rPr>
+        <w:t>“</w:t>
+      </w:r>
+      <w:r>
+        <w:rPr>
+          <w:rFonts w:asciiTheme="majorBidi" w:hAnsiTheme="majorBidi" w:cstheme="majorBidi"/>
+          <w:sz w:val="24"/>
+          <w:szCs w:val="24"/>
+          <w:lang w:bidi="ar-SA"/>
+        </w:rPr>
+        <w:t>solution</w:t>
+      </w:r>
+      <w:r>
+        <w:rPr>
+          <w:rFonts w:asciiTheme="majorBidi" w:hAnsiTheme="majorBidi" w:cstheme="majorBidi"/>
+          <w:sz w:val="24"/>
+          <w:szCs w:val="24"/>
+          <w:lang w:bidi="ar-SA"/>
+        </w:rPr>
+        <w:t>”</w:t>
+      </w:r>
+      <w:r>
+        <w:rPr>
+          <w:rFonts w:asciiTheme="majorBidi" w:hAnsiTheme="majorBidi" w:cstheme="majorBidi"/>
+          <w:sz w:val="24"/>
+          <w:szCs w:val="24"/>
+          <w:lang w:bidi="ar-SA"/>
+        </w:rPr>
+        <w:t xml:space="preserve"> in each time, this thing may (or may not) make our solution finding process faster</w:t>
+      </w:r>
+      <w:r>
+        <w:rPr>
+          <w:rFonts w:asciiTheme="majorBidi" w:hAnsiTheme="majorBidi" w:cstheme="majorBidi"/>
+          <w:sz w:val="24"/>
+          <w:szCs w:val="24"/>
+          <w:lang w:bidi="ar-SA"/>
+        </w:rPr>
+        <w:t>.</w:t>
+      </w:r>
+    </w:p>
+    <w:p>
+      <w:pPr>
+        <w:pStyle w:val="ListParagraph"/>
+        <w:bidi w:val="0"/>
+        <w:ind w:left="360"/>
+        <w:rPr>
+          <w:rFonts w:asciiTheme="majorBidi" w:hAnsiTheme="majorBidi" w:cstheme="majorBidi"/>
+          <w:sz w:val="24"/>
+          <w:szCs w:val="24"/>
+          <w:lang w:bidi="ar-SA"/>
+        </w:rPr>
+      </w:pPr>
+    </w:p>
+    <w:p>
+      <w:pPr>
+        <w:pStyle w:val="ListParagraph"/>
+        <w:numPr>
+          <w:ilvl w:val="0"/>
+          <w:numId w:val="1"/>
+        </w:numPr>
+        <w:bidi w:val="0"/>
+        <w:rPr>
+          <w:rFonts w:asciiTheme="majorBidi" w:hAnsiTheme="majorBidi" w:cstheme="majorBidi"/>
+          <w:b/>
+          <w:bCs/>
+          <w:sz w:val="24"/>
+          <w:szCs w:val="24"/>
+          <w:u w:val="single"/>
+          <w:lang w:bidi="ar-SA"/>
+        </w:rPr>
+      </w:pPr>
+      <w:r>
+        <w:rPr>
+          <w:rFonts w:asciiTheme="majorBidi" w:hAnsiTheme="majorBidi" w:cstheme="majorBidi"/>
+          <w:b/>
+          <w:bCs/>
+          <w:sz w:val="24"/>
+          <w:szCs w:val="24"/>
+          <w:u w:val="single"/>
+        </w:rPr>
+        <w:t>How are you going to test your results?</w:t>
+      </w:r>
+    </w:p>
+    <w:p>
+      <w:pPr>
+        <w:pStyle w:val="ListParagraph"/>
+        <w:bidi w:val="0"/>
+        <w:ind w:left="360"/>
+        <w:rPr>
+          <w:rFonts w:asciiTheme="majorBidi" w:hAnsiTheme="majorBidi" w:cstheme="majorBidi"/>
+          <w:b/>
+          <w:bCs/>
+          <w:sz w:val="24"/>
+          <w:szCs w:val="24"/>
+          <w:u w:val="single"/>
+          <w:lang w:bidi="ar-SA"/>
+        </w:rPr>
+      </w:pPr>
+    </w:p>
+    <w:p>
+      <w:pPr>
+        <w:pStyle w:val="ListParagraph"/>
+        <w:bidi w:val="0"/>
+        <w:ind w:left="360"/>
+        <w:rPr>
+          <w:rFonts w:asciiTheme="majorBidi" w:hAnsiTheme="majorBidi" w:cstheme="majorBidi"/>
+          <w:sz w:val="24"/>
+          <w:szCs w:val="24"/>
+          <w:lang w:bidi="ar-SA"/>
+        </w:rPr>
+      </w:pPr>
+      <w:r>
+        <w:rPr>
+          <w:rFonts w:asciiTheme="majorBidi" w:hAnsiTheme="majorBidi" w:cstheme="majorBidi"/>
+          <w:sz w:val="24"/>
+          <w:szCs w:val="24"/>
+          <w:lang w:bidi="ar-SA"/>
+        </w:rPr>
+        <w:t>We will generate different board sizes and compare the running time and the number of backtrack</w:t>
+      </w:r>
+      <w:r>
+        <w:rPr>
+          <w:rFonts w:asciiTheme="majorBidi" w:hAnsiTheme="majorBidi" w:cstheme="majorBidi"/>
+          <w:sz w:val="24"/>
+          <w:szCs w:val="24"/>
+          <w:lang w:bidi="ar-SA"/>
+        </w:rPr>
+        <w:t>s</w:t>
+      </w:r>
+      <w:r>
+        <w:rPr>
+          <w:rFonts w:asciiTheme="majorBidi" w:hAnsiTheme="majorBidi" w:cstheme="majorBidi"/>
+          <w:sz w:val="24"/>
+          <w:szCs w:val="24"/>
+          <w:lang w:bidi="ar-SA"/>
+        </w:rPr>
+        <w:t xml:space="preserve"> taken to solve problem (for the valid solutions).</w:t>
+      </w:r>
+    </w:p>
+    <w:p>
+      <w:pPr>
+        <w:pStyle w:val="ListParagraph"/>
+        <w:bidi w:val="0"/>
+        <w:ind w:left="360"/>
+        <w:rPr>
+          <w:rFonts w:asciiTheme="majorBidi" w:hAnsiTheme="majorBidi" w:cstheme="majorBidi"/>
+          <w:sz w:val="24"/>
+          <w:szCs w:val="24"/>
+          <w:rtl/>
+          <w:lang w:bidi="ar-SA"/>
+        </w:rPr>
+      </w:pPr>
+    </w:p>
+    <w:p>
+      <w:pPr>
+        <w:pStyle w:val="ListParagraph"/>
+        <w:bidi w:val="0"/>
+        <w:ind w:left="360"/>
+        <w:rPr>
+          <w:rFonts w:asciiTheme="majorBidi" w:hAnsiTheme="majorBidi" w:cstheme="majorBidi"/>
           <w:sz w:val="32"/>
           <w:szCs w:val="32"/>
-          <w:u w:val="single"/>
-          <w:lang w:bidi="ar-SA"/>
-        </w:rPr>
-      </w:pPr>
-      <w:r>
-        <w:rPr>
-          <w:rFonts w:asciiTheme="majorBidi" w:hAnsiTheme="majorBidi" w:cstheme="majorBidi"/>
-          <w:b/>
-          <w:bCs/>
-          <w:sz w:val="32"/>
-          <w:szCs w:val="32"/>
-          <w:u w:val="single"/>
-          <w:lang w:bidi="ar-SA"/>
-        </w:rPr>
-        <w:t>The problem that we want to solve is:</w:t>
+          <w:lang w:bidi="ar-SA"/>
+        </w:rPr>
+      </w:pPr>
+      <w:r>
+        <w:rPr>
+          <w:rFonts w:asciiTheme="majorBidi" w:hAnsiTheme="majorBidi" w:cstheme="majorBidi"/>
+          <w:sz w:val="24"/>
+          <w:szCs w:val="24"/>
+          <w:lang w:bidi="ar-SA"/>
+        </w:rPr>
+        <w:t>We will compare the results of the heuristics with BFS, DFS</w:t>
+      </w:r>
+      <w:r>
+        <w:rPr>
+          <w:rFonts w:asciiTheme="majorBidi" w:hAnsiTheme="majorBidi" w:cstheme="majorBidi"/>
+          <w:sz w:val="24"/>
+          <w:szCs w:val="24"/>
+          <w:lang w:bidi="ar-SA"/>
+        </w:rPr>
+        <w:t>,</w:t>
+      </w:r>
+      <w:r>
+        <w:rPr>
+          <w:rFonts w:asciiTheme="majorBidi" w:hAnsiTheme="majorBidi" w:cstheme="majorBidi"/>
+          <w:sz w:val="24"/>
+          <w:szCs w:val="24"/>
+          <w:lang w:bidi="ar-SA"/>
+        </w:rPr>
+        <w:t xml:space="preserve"> A*</w:t>
+      </w:r>
+      <w:r>
+        <w:rPr>
+          <w:rFonts w:asciiTheme="majorBidi" w:hAnsiTheme="majorBidi" w:cstheme="majorBidi"/>
+          <w:sz w:val="24"/>
+          <w:szCs w:val="24"/>
+          <w:lang w:bidi="ar-SA"/>
+        </w:rPr>
+        <w:t xml:space="preserve"> and </w:t>
+      </w:r>
+      <w:r>
+        <w:rPr>
+          <w:rFonts w:asciiTheme="majorBidi" w:hAnsiTheme="majorBidi" w:cstheme="majorBidi"/>
+          <w:sz w:val="24"/>
+          <w:szCs w:val="24"/>
+          <w:lang w:bidi="ar-SA"/>
+        </w:rPr>
+        <w:t>L</w:t>
+      </w:r>
+      <w:r>
+        <w:rPr>
+          <w:rFonts w:asciiTheme="majorBidi" w:hAnsiTheme="majorBidi" w:cstheme="majorBidi"/>
+          <w:sz w:val="24"/>
+          <w:szCs w:val="24"/>
+          <w:lang w:bidi="ar-SA"/>
+        </w:rPr>
+        <w:t>ocal</w:t>
+      </w:r>
+      <w:r>
+        <w:rPr>
+          <w:rFonts w:asciiTheme="majorBidi" w:hAnsiTheme="majorBidi" w:cstheme="majorBidi"/>
+          <w:sz w:val="24"/>
+          <w:szCs w:val="24"/>
+          <w:lang w:bidi="ar-SA"/>
+        </w:rPr>
+        <w:t xml:space="preserve"> Beam</w:t>
+      </w:r>
+      <w:r>
+        <w:rPr>
+          <w:rFonts w:asciiTheme="majorBidi" w:hAnsiTheme="majorBidi" w:cstheme="majorBidi"/>
+          <w:sz w:val="24"/>
+          <w:szCs w:val="24"/>
+          <w:lang w:bidi="ar-SA"/>
+        </w:rPr>
+        <w:t xml:space="preserve"> </w:t>
+      </w:r>
+      <w:r>
+        <w:rPr>
+          <w:rFonts w:asciiTheme="majorBidi" w:hAnsiTheme="majorBidi" w:cstheme="majorBidi"/>
+          <w:sz w:val="24"/>
+          <w:szCs w:val="24"/>
+          <w:lang w:bidi="ar-SA"/>
+        </w:rPr>
+        <w:t>S</w:t>
+      </w:r>
+      <w:r>
+        <w:rPr>
+          <w:rFonts w:asciiTheme="majorBidi" w:hAnsiTheme="majorBidi" w:cstheme="majorBidi"/>
+          <w:sz w:val="24"/>
+          <w:szCs w:val="24"/>
+          <w:lang w:bidi="ar-SA"/>
+        </w:rPr>
+        <w:t>earch</w:t>
+      </w:r>
+      <w:r>
+        <w:rPr>
+          <w:rFonts w:asciiTheme="majorBidi" w:hAnsiTheme="majorBidi" w:cstheme="majorBidi"/>
+          <w:sz w:val="24"/>
+          <w:szCs w:val="24"/>
+          <w:lang w:bidi="ar-SA"/>
+        </w:rPr>
+        <w:t>, by the number of the expanded nodes of each algorithm.</w:t>
       </w:r>
     </w:p>
     <w:p>
       <w:pPr>
         <w:jc w:val="right"/>
-        <w:rPr>
-          <w:rtl/>
-        </w:rPr>
-      </w:pPr>
-      <w:r>
-        <w:rPr>
-          <w:rFonts w:asciiTheme="majorBidi" w:hAnsiTheme="majorBidi" w:cstheme="majorBidi"/>
-          <w:sz w:val="32"/>
-          <w:szCs w:val="32"/>
-          <w:rtl/>
-          <w:lang w:bidi="ar-SA"/>
-        </w:rPr>
-        <w:tab/>
-      </w:r>
-      <w:r>
-        <w:rPr>
-          <w:highlight w:val="yellow"/>
-        </w:rPr>
-        <w:t>Define and describe it, explain why it is not trivial and why it is interesting.</w:t>
-      </w:r>
-    </w:p>
-    <w:p>
-      <w:pPr>
-        <w:jc w:val="right"/>
-        <w:rPr>
-          <w:rFonts w:asciiTheme="majorBidi" w:hAnsiTheme="majorBidi" w:cstheme="majorBidi"/>
-          <w:b/>
-          <w:bCs/>
-          <w:sz w:val="32"/>
-          <w:szCs w:val="32"/>
-          <w:u w:val="single"/>
-          <w:lang w:bidi="ar-SA"/>
-        </w:rPr>
-      </w:pPr>
-      <w:r>
-        <w:rPr>
-          <w:rFonts w:asciiTheme="majorBidi" w:hAnsiTheme="majorBidi" w:cstheme="majorBidi"/>
-          <w:b/>
-          <w:bCs/>
-          <w:sz w:val="32"/>
-          <w:szCs w:val="32"/>
-          <w:u w:val="single"/>
-          <w:lang w:bidi="ar-SA"/>
-        </w:rPr>
-        <w:t>Two different ways to solve the problem</w:t>
-      </w:r>
-    </w:p>
-    <w:p>
-      <w:pPr>
-        <w:jc w:val="center"/>
-        <w:rPr>
-          <w:rFonts w:asciiTheme="majorBidi" w:hAnsiTheme="majorBidi" w:cstheme="majorBidi"/>
-          <w:b/>
-          <w:bCs/>
-          <w:sz w:val="32"/>
-          <w:szCs w:val="32"/>
-          <w:u w:val="single"/>
-          <w:lang w:bidi="ar-SA"/>
-        </w:rPr>
-      </w:pPr>
-    </w:p>
-    <w:p>
-      <w:pPr>
-        <w:jc w:val="center"/>
         <w:rPr>
           <w:rFonts w:asciiTheme="majorBidi" w:hAnsiTheme="majorBidi" w:cstheme="majorBidi"/>
           <w:b/>
@@ -286,6 +1903,127 @@
     </w:sectPr>
   </w:body>
 </w:document>
+</file>
+
+<file path=word/numbering.xml><?xml version="1.0" encoding="utf-8"?>
+<w:numbering xmlns:wpc="http://schemas.microsoft.com/office/word/2010/wordprocessingCanvas" xmlns:cx="http://schemas.microsoft.com/office/drawing/2014/chartex" xmlns:cx1="http://schemas.microsoft.com/office/drawing/2015/9/8/chartex" xmlns:cx2="http://schemas.microsoft.com/office/drawing/2015/10/21/chartex" xmlns:cx3="http://schemas.microsoft.com/office/drawing/2016/5/9/chartex" xmlns:cx4="http://schemas.microsoft.com/office/drawing/2016/5/10/chartex" xmlns:cx5="http://schemas.microsoft.com/office/drawing/2016/5/11/chartex" xmlns:cx6="http://schemas.microsoft.com/office/drawing/2016/5/12/chartex" xmlns:cx7="http://schemas.microsoft.com/office/drawing/2016/5/13/chartex" xmlns:cx8="http://schemas.microsoft.com/office/drawing/2016/5/14/chartex" xmlns:mc="http://schemas.openxmlformats.org/markup-compatibility/2006" xmlns:aink="http://schemas.microsoft.com/office/drawing/2016/ink" xmlns:am3d="http://schemas.microsoft.com/office/drawing/2017/model3d" xmlns:o="urn:schemas-microsoft-com:office:office" xmlns:oel="http://schemas.microsoft.com/office/2019/extlst" xmlns:r="http://schemas.openxmlformats.org/officeDocument/2006/relationships" xmlns:m="http://schemas.openxmlformats.org/officeDocument/2006/math" xmlns:v="urn:schemas-microsoft-com:vml" xmlns:wp14="http://schemas.microsoft.com/office/word/2010/wordprocessingDrawing" xmlns:wp="http://schemas.openxmlformats.org/drawingml/2006/wordprocessingDrawing" xmlns:w10="urn:schemas-microsoft-com:office:word" xmlns:w="http://schemas.openxmlformats.org/wordprocessingml/2006/main" xmlns:w14="http://schemas.microsoft.com/office/word/2010/wordml" xmlns:w15="http://schemas.microsoft.com/office/word/2012/wordml" xmlns:w16cex="http://schemas.microsoft.com/office/word/2018/wordml/cex" xmlns:w16cid="http://schemas.microsoft.com/office/word/2016/wordml/cid" xmlns:w16="http://schemas.microsoft.com/office/word/2018/wordml" xmlns:w16sdtdh="http://schemas.microsoft.com/office/word/2020/wordml/sdtdatahash" xmlns:w16se="http://schemas.microsoft.com/office/word/2015/wordml/symex" xmlns:wpg="http://schemas.microsoft.com/office/word/2010/wordprocessingGroup" xmlns:wpi="http://schemas.microsoft.com/office/word/2010/wordprocessingInk" xmlns:wne="http://schemas.microsoft.com/office/word/2006/wordml" xmlns:wps="http://schemas.microsoft.com/office/word/2010/wordprocessingShape" mc:Ignorable="w14 w15 w16se w16cid w16 w16cex w16sdtdh wp14">
+  <w:abstractNum w:abstractNumId="0" w15:restartNumberingAfterBreak="0">
+    <w:nsid w:val="6819642D"/>
+    <w:multiLevelType w:val="hybridMultilevel"/>
+    <w:tmpl w:val="FCE0E8F0"/>
+    <w:lvl w:ilvl="0" w:tplc="04090001">
+      <w:start w:val="1"/>
+      <w:numFmt w:val="bullet"/>
+      <w:lvlText w:val=""/>
+      <w:lvlJc w:val="left"/>
+      <w:pPr>
+        <w:ind w:left="360" w:hanging="360"/>
+      </w:pPr>
+      <w:rPr>
+        <w:rFonts w:ascii="Symbol" w:hAnsi="Symbol" w:hint="default"/>
+      </w:rPr>
+    </w:lvl>
+    <w:lvl w:ilvl="1" w:tplc="04090003" w:tentative="1">
+      <w:start w:val="1"/>
+      <w:numFmt w:val="bullet"/>
+      <w:lvlText w:val="o"/>
+      <w:lvlJc w:val="left"/>
+      <w:pPr>
+        <w:ind w:left="1080" w:hanging="360"/>
+      </w:pPr>
+      <w:rPr>
+        <w:rFonts w:ascii="Courier New" w:hAnsi="Courier New" w:cs="Courier New" w:hint="default"/>
+      </w:rPr>
+    </w:lvl>
+    <w:lvl w:ilvl="2" w:tplc="04090005" w:tentative="1">
+      <w:start w:val="1"/>
+      <w:numFmt w:val="bullet"/>
+      <w:lvlText w:val=""/>
+      <w:lvlJc w:val="left"/>
+      <w:pPr>
+        <w:ind w:left="1800" w:hanging="360"/>
+      </w:pPr>
+      <w:rPr>
+        <w:rFonts w:ascii="Wingdings" w:hAnsi="Wingdings" w:hint="default"/>
+      </w:rPr>
+    </w:lvl>
+    <w:lvl w:ilvl="3" w:tplc="04090001" w:tentative="1">
+      <w:start w:val="1"/>
+      <w:numFmt w:val="bullet"/>
+      <w:lvlText w:val=""/>
+      <w:lvlJc w:val="left"/>
+      <w:pPr>
+        <w:ind w:left="2520" w:hanging="360"/>
+      </w:pPr>
+      <w:rPr>
+        <w:rFonts w:ascii="Symbol" w:hAnsi="Symbol" w:hint="default"/>
+      </w:rPr>
+    </w:lvl>
+    <w:lvl w:ilvl="4" w:tplc="04090003" w:tentative="1">
+      <w:start w:val="1"/>
+      <w:numFmt w:val="bullet"/>
+      <w:lvlText w:val="o"/>
+      <w:lvlJc w:val="left"/>
+      <w:pPr>
+        <w:ind w:left="3240" w:hanging="360"/>
+      </w:pPr>
+      <w:rPr>
+        <w:rFonts w:ascii="Courier New" w:hAnsi="Courier New" w:cs="Courier New" w:hint="default"/>
+      </w:rPr>
+    </w:lvl>
+    <w:lvl w:ilvl="5" w:tplc="04090005" w:tentative="1">
+      <w:start w:val="1"/>
+      <w:numFmt w:val="bullet"/>
+      <w:lvlText w:val=""/>
+      <w:lvlJc w:val="left"/>
+      <w:pPr>
+        <w:ind w:left="3960" w:hanging="360"/>
+      </w:pPr>
+      <w:rPr>
+        <w:rFonts w:ascii="Wingdings" w:hAnsi="Wingdings" w:hint="default"/>
+      </w:rPr>
+    </w:lvl>
+    <w:lvl w:ilvl="6" w:tplc="04090001" w:tentative="1">
+      <w:start w:val="1"/>
+      <w:numFmt w:val="bullet"/>
+      <w:lvlText w:val=""/>
+      <w:lvlJc w:val="left"/>
+      <w:pPr>
+        <w:ind w:left="4680" w:hanging="360"/>
+      </w:pPr>
+      <w:rPr>
+        <w:rFonts w:ascii="Symbol" w:hAnsi="Symbol" w:hint="default"/>
+      </w:rPr>
+    </w:lvl>
+    <w:lvl w:ilvl="7" w:tplc="04090003" w:tentative="1">
+      <w:start w:val="1"/>
+      <w:numFmt w:val="bullet"/>
+      <w:lvlText w:val="o"/>
+      <w:lvlJc w:val="left"/>
+      <w:pPr>
+        <w:ind w:left="5400" w:hanging="360"/>
+      </w:pPr>
+      <w:rPr>
+        <w:rFonts w:ascii="Courier New" w:hAnsi="Courier New" w:cs="Courier New" w:hint="default"/>
+      </w:rPr>
+    </w:lvl>
+    <w:lvl w:ilvl="8" w:tplc="04090005" w:tentative="1">
+      <w:start w:val="1"/>
+      <w:numFmt w:val="bullet"/>
+      <w:lvlText w:val=""/>
+      <w:lvlJc w:val="left"/>
+      <w:pPr>
+        <w:ind w:left="6120" w:hanging="360"/>
+      </w:pPr>
+      <w:rPr>
+        <w:rFonts w:ascii="Wingdings" w:hAnsi="Wingdings" w:hint="default"/>
+      </w:rPr>
+    </w:lvl>
+  </w:abstractNum>
+  <w:num w:numId="1" w16cid:durableId="178859510">
+    <w:abstractNumId w:val="0"/>
+  </w:num>
+</w:numbering>
 </file>
 
 <file path=word/styles.xml><?xml version="1.0" encoding="utf-8"?>
@@ -717,6 +2455,17 @@
     <w:semiHidden/>
     <w:unhideWhenUsed/>
   </w:style>
+  <w:style w:type="paragraph" w:styleId="ListParagraph">
+    <w:name w:val="List Paragraph"/>
+    <w:basedOn w:val="Normal"/>
+    <w:uiPriority w:val="34"/>
+    <w:qFormat/>
+    <w:rsid w:val="007F0D32"/>
+    <w:pPr>
+      <w:ind w:left="720"/>
+      <w:contextualSpacing/>
+    </w:pPr>
+  </w:style>
 </w:styles>
 </file>
 

</xml_diff>